<commit_message>
[Feature] prepare for cjph resubmission
</commit_message>
<xml_diff>
--- a/papers/CJPH/cjph-titlepage.docx
+++ b/papers/CJPH/cjph-titlepage.docx
@@ -316,16 +316,7 @@
           <w:sz w:val="20"/>
           <w:szCs w:val="20"/>
         </w:rPr>
-        <w:t xml:space="preserve"> Department of Famil</w:t>
-      </w:r>
-      <w:r>
-        <w:rPr>
-          <w:rFonts w:ascii="Times New Roman" w:hAnsi="Times New Roman" w:cs="Times New Roman"/>
-          <w:color w:val="000000" w:themeColor="text1"/>
-          <w:sz w:val="20"/>
-          <w:szCs w:val="20"/>
-        </w:rPr>
-        <w:t>y Medicine, University of Ottawa, Ottawa, Ontario, Canada</w:t>
+        <w:t xml:space="preserve"> Department of Family Medicine, University of Ottawa, Ottawa, Ontario, Canada</w:t>
       </w:r>
     </w:p>
     <w:p>
@@ -436,16 +427,7 @@
           <w:sz w:val="20"/>
           <w:szCs w:val="20"/>
         </w:rPr>
-        <w:t>Civ</w:t>
-      </w:r>
-      <w:r>
-        <w:rPr>
-          <w:rFonts w:ascii="Times New Roman" w:hAnsi="Times New Roman" w:cs="Times New Roman"/>
-          <w:color w:val="000000" w:themeColor="text1"/>
-          <w:sz w:val="20"/>
-          <w:szCs w:val="20"/>
-        </w:rPr>
-        <w:t>ic Campus, ASB 2-012</w:t>
+        <w:t>Civic Campus, ASB 2-012</w:t>
       </w:r>
     </w:p>
     <w:p>
@@ -588,16 +570,7 @@
           <w:sz w:val="20"/>
           <w:szCs w:val="20"/>
         </w:rPr>
-        <w:t xml:space="preserve"> The authors d</w:t>
-      </w:r>
-      <w:r>
-        <w:rPr>
-          <w:rFonts w:ascii="Times New Roman" w:hAnsi="Times New Roman" w:cs="Times New Roman"/>
-          <w:color w:val="000000" w:themeColor="text1"/>
-          <w:sz w:val="20"/>
-          <w:szCs w:val="20"/>
-        </w:rPr>
-        <w:t>eclare that they have no conflict of interest.</w:t>
+        <w:t xml:space="preserve"> The authors declare that they have no conflict of interest.</w:t>
       </w:r>
     </w:p>
     <w:p>
@@ -627,16 +600,34 @@
           <w:sz w:val="20"/>
           <w:szCs w:val="20"/>
         </w:rPr>
-        <w:t xml:space="preserve"> Abstract: 228; Text body: 283</w:t>
-      </w:r>
-      <w:r>
-        <w:rPr>
-          <w:rFonts w:ascii="Times New Roman" w:hAnsi="Times New Roman" w:cs="Times New Roman"/>
-          <w:color w:val="000000" w:themeColor="text1"/>
-          <w:sz w:val="20"/>
-          <w:szCs w:val="20"/>
-        </w:rPr>
-        <w:t>5</w:t>
+        <w:t xml:space="preserve"> Abstract: 22</w:t>
+      </w:r>
+      <w:r>
+        <w:rPr>
+          <w:rFonts w:ascii="Times New Roman" w:hAnsi="Times New Roman" w:cs="Times New Roman"/>
+          <w:color w:val="000000" w:themeColor="text1"/>
+          <w:sz w:val="20"/>
+          <w:szCs w:val="20"/>
+        </w:rPr>
+        <w:t>2</w:t>
+      </w:r>
+      <w:r>
+        <w:rPr>
+          <w:rFonts w:ascii="Times New Roman" w:hAnsi="Times New Roman" w:cs="Times New Roman"/>
+          <w:color w:val="000000" w:themeColor="text1"/>
+          <w:sz w:val="20"/>
+          <w:szCs w:val="20"/>
+        </w:rPr>
+        <w:t xml:space="preserve">; Text body: </w:t>
+      </w:r>
+      <w:r>
+        <w:rPr>
+          <w:rFonts w:ascii="Times New Roman" w:hAnsi="Times New Roman" w:cs="Times New Roman"/>
+          <w:color w:val="000000" w:themeColor="text1"/>
+          <w:sz w:val="20"/>
+          <w:szCs w:val="20"/>
+        </w:rPr>
+        <w:t>3118</w:t>
       </w:r>
     </w:p>
     <w:p>
@@ -657,7 +648,7 @@
           <w:sz w:val="20"/>
           <w:szCs w:val="20"/>
         </w:rPr>
-        <w:t>Pages:</w:t>
+        <w:t>Figures:</w:t>
       </w:r>
       <w:r>
         <w:rPr>
@@ -687,36 +678,6 @@
           <w:sz w:val="20"/>
           <w:szCs w:val="20"/>
         </w:rPr>
-        <w:t>Figures:</w:t>
-      </w:r>
-      <w:r>
-        <w:rPr>
-          <w:rFonts w:ascii="Times New Roman" w:hAnsi="Times New Roman" w:cs="Times New Roman"/>
-          <w:color w:val="000000" w:themeColor="text1"/>
-          <w:sz w:val="20"/>
-          <w:szCs w:val="20"/>
-        </w:rPr>
-        <w:t xml:space="preserve"> 6</w:t>
-      </w:r>
-    </w:p>
-    <w:p>
-      <w:pPr>
-        <w:pStyle w:val="BodyText"/>
-        <w:rPr>
-          <w:rFonts w:ascii="Times New Roman" w:hAnsi="Times New Roman" w:cs="Times New Roman"/>
-          <w:color w:val="000000" w:themeColor="text1"/>
-          <w:sz w:val="20"/>
-          <w:szCs w:val="20"/>
-        </w:rPr>
-      </w:pPr>
-      <w:r>
-        <w:rPr>
-          <w:rFonts w:ascii="Times New Roman" w:hAnsi="Times New Roman" w:cs="Times New Roman"/>
-          <w:b/>
-          <w:color w:val="000000" w:themeColor="text1"/>
-          <w:sz w:val="20"/>
-          <w:szCs w:val="20"/>
-        </w:rPr>
         <w:t>References:</w:t>
       </w:r>
       <w:r>
@@ -726,7 +687,16 @@
           <w:sz w:val="20"/>
           <w:szCs w:val="20"/>
         </w:rPr>
-        <w:t xml:space="preserve"> 30</w:t>
+        <w:t xml:space="preserve"> </w:t>
+      </w:r>
+      <w:r>
+        <w:rPr>
+          <w:rFonts w:ascii="Times New Roman" w:hAnsi="Times New Roman" w:cs="Times New Roman"/>
+          <w:color w:val="000000" w:themeColor="text1"/>
+          <w:sz w:val="20"/>
+          <w:szCs w:val="20"/>
+        </w:rPr>
+        <w:t>27</w:t>
       </w:r>
     </w:p>
     <w:p>
@@ -1079,6 +1049,13 @@
     <w:lsdException w:name="Placeholder Text" w:semiHidden="1"/>
     <w:lsdException w:name="Light Shading"/>
     <w:lsdException w:name="Light List"/>
+    <w:lsdException w:name="Light Grid"/>
+    <w:lsdException w:name="Medium Shading 1"/>
+    <w:lsdException w:name="Medium Shading 2"/>
+    <w:lsdException w:name="Medium List 1"/>
+    <w:lsdException w:name="Medium List 2"/>
+    <w:lsdException w:name="Medium Grid 1"/>
+    <w:lsdException w:name="Medium Grid 2"/>
     <w:lsdException w:name="Medium Grid 3"/>
     <w:lsdException w:name="Dark List"/>
     <w:lsdException w:name="Colorful Shading"/>

</xml_diff>

<commit_message>
[Bug] upload correct titlepage
</commit_message>
<xml_diff>
--- a/papers/CJPH/cjph-titlepage.docx
+++ b/papers/CJPH/cjph-titlepage.docx
@@ -19,7 +19,7 @@
           <w:sz w:val="24"/>
           <w:szCs w:val="24"/>
         </w:rPr>
-        <w:t>cchsflow: An open science approach to transform &amp; combine population health surveys into one dataset</w:t>
+        <w:t>cchsflow: An open science approach to transform &amp; combine population health surveys</w:t>
       </w:r>
     </w:p>
     <w:p>
@@ -177,6 +177,75 @@
           <w:sz w:val="20"/>
           <w:szCs w:val="20"/>
         </w:rPr>
+        <w:t>Yulric Sequeira</w:t>
+      </w:r>
+      <w:r>
+        <w:rPr>
+          <w:rFonts w:ascii="Times New Roman" w:hAnsi="Times New Roman" w:cs="Times New Roman"/>
+          <w:color w:val="000000" w:themeColor="text1"/>
+          <w:sz w:val="20"/>
+          <w:szCs w:val="20"/>
+          <w:vertAlign w:val="superscript"/>
+        </w:rPr>
+        <w:t>1</w:t>
+      </w:r>
+      <w:r>
+        <w:rPr>
+          <w:rFonts w:ascii="Times New Roman" w:hAnsi="Times New Roman" w:cs="Times New Roman"/>
+          <w:color w:val="000000" w:themeColor="text1"/>
+          <w:sz w:val="20"/>
+          <w:szCs w:val="20"/>
+        </w:rPr>
+        <w:t>, ORCID: 0000-0001-7456-6427</w:t>
+      </w:r>
+    </w:p>
+    <w:p>
+      <w:pPr>
+        <w:pStyle w:val="BodyText"/>
+        <w:rPr>
+          <w:rFonts w:ascii="Times New Roman" w:hAnsi="Times New Roman" w:cs="Times New Roman"/>
+          <w:color w:val="000000" w:themeColor="text1"/>
+          <w:sz w:val="20"/>
+          <w:szCs w:val="20"/>
+        </w:rPr>
+      </w:pPr>
+      <w:r>
+        <w:rPr>
+          <w:rFonts w:ascii="Times New Roman" w:hAnsi="Times New Roman" w:cs="Times New Roman"/>
+          <w:color w:val="000000" w:themeColor="text1"/>
+          <w:sz w:val="20"/>
+          <w:szCs w:val="20"/>
+        </w:rPr>
+        <w:t>Courtney Maskerine</w:t>
+      </w:r>
+      <w:r>
+        <w:rPr>
+          <w:rFonts w:ascii="Times New Roman" w:hAnsi="Times New Roman" w:cs="Times New Roman"/>
+          <w:color w:val="000000" w:themeColor="text1"/>
+          <w:sz w:val="20"/>
+          <w:szCs w:val="20"/>
+          <w:vertAlign w:val="superscript"/>
+        </w:rPr>
+        <w:t>1,4</w:t>
+      </w:r>
+    </w:p>
+    <w:p>
+      <w:pPr>
+        <w:pStyle w:val="BodyText"/>
+        <w:rPr>
+          <w:rFonts w:ascii="Times New Roman" w:hAnsi="Times New Roman" w:cs="Times New Roman"/>
+          <w:color w:val="000000" w:themeColor="text1"/>
+          <w:sz w:val="20"/>
+          <w:szCs w:val="20"/>
+        </w:rPr>
+      </w:pPr>
+      <w:r>
+        <w:rPr>
+          <w:rFonts w:ascii="Times New Roman" w:hAnsi="Times New Roman" w:cs="Times New Roman"/>
+          <w:color w:val="000000" w:themeColor="text1"/>
+          <w:sz w:val="20"/>
+          <w:szCs w:val="20"/>
+        </w:rPr>
         <w:t>Douglas G. Manuel</w:t>
       </w:r>
       <w:r>
@@ -407,7 +476,16 @@
           <w:sz w:val="20"/>
           <w:szCs w:val="20"/>
         </w:rPr>
-        <w:t>Ottawa Hospital Research Institute</w:t>
+        <w:t xml:space="preserve">Ottawa Hospital </w:t>
+      </w:r>
+      <w:r>
+        <w:rPr>
+          <w:rFonts w:ascii="Times New Roman" w:hAnsi="Times New Roman" w:cs="Times New Roman"/>
+          <w:color w:val="000000" w:themeColor="text1"/>
+          <w:sz w:val="20"/>
+          <w:szCs w:val="20"/>
+        </w:rPr>
+        <w:t>Research Institute</w:t>
       </w:r>
     </w:p>
     <w:p>
@@ -561,7 +639,17 @@
           <w:sz w:val="20"/>
           <w:szCs w:val="20"/>
         </w:rPr>
-        <w:t>Conflict of Interest:</w:t>
+        <w:t>Conflict of I</w:t>
+      </w:r>
+      <w:r>
+        <w:rPr>
+          <w:rFonts w:ascii="Times New Roman" w:hAnsi="Times New Roman" w:cs="Times New Roman"/>
+          <w:b/>
+          <w:color w:val="000000" w:themeColor="text1"/>
+          <w:sz w:val="20"/>
+          <w:szCs w:val="20"/>
+        </w:rPr>
+        <w:t>nterest:</w:t>
       </w:r>
       <w:r>
         <w:rPr>
@@ -600,34 +688,7 @@
           <w:sz w:val="20"/>
           <w:szCs w:val="20"/>
         </w:rPr>
-        <w:t xml:space="preserve"> Abstract: 22</w:t>
-      </w:r>
-      <w:r>
-        <w:rPr>
-          <w:rFonts w:ascii="Times New Roman" w:hAnsi="Times New Roman" w:cs="Times New Roman"/>
-          <w:color w:val="000000" w:themeColor="text1"/>
-          <w:sz w:val="20"/>
-          <w:szCs w:val="20"/>
-        </w:rPr>
-        <w:t>2</w:t>
-      </w:r>
-      <w:r>
-        <w:rPr>
-          <w:rFonts w:ascii="Times New Roman" w:hAnsi="Times New Roman" w:cs="Times New Roman"/>
-          <w:color w:val="000000" w:themeColor="text1"/>
-          <w:sz w:val="20"/>
-          <w:szCs w:val="20"/>
-        </w:rPr>
-        <w:t xml:space="preserve">; Text body: </w:t>
-      </w:r>
-      <w:r>
-        <w:rPr>
-          <w:rFonts w:ascii="Times New Roman" w:hAnsi="Times New Roman" w:cs="Times New Roman"/>
-          <w:color w:val="000000" w:themeColor="text1"/>
-          <w:sz w:val="20"/>
-          <w:szCs w:val="20"/>
-        </w:rPr>
-        <w:t>3118</w:t>
+        <w:t xml:space="preserve"> Abstract: 222; Text body: 3118</w:t>
       </w:r>
     </w:p>
     <w:p>
@@ -687,16 +748,7 @@
           <w:sz w:val="20"/>
           <w:szCs w:val="20"/>
         </w:rPr>
-        <w:t xml:space="preserve"> </w:t>
-      </w:r>
-      <w:r>
-        <w:rPr>
-          <w:rFonts w:ascii="Times New Roman" w:hAnsi="Times New Roman" w:cs="Times New Roman"/>
-          <w:color w:val="000000" w:themeColor="text1"/>
-          <w:sz w:val="20"/>
-          <w:szCs w:val="20"/>
-        </w:rPr>
-        <w:t>27</w:t>
+        <w:t xml:space="preserve"> 27</w:t>
       </w:r>
     </w:p>
     <w:p>
@@ -787,7 +839,7 @@
   <w:abstractNum w:abstractNumId="0" w15:restartNumberingAfterBreak="0">
     <w:nsid w:val="2C1AE401"/>
     <w:multiLevelType w:val="multilevel"/>
-    <w:tmpl w:val="557CE3CE"/>
+    <w:tmpl w:val="DF147B74"/>
     <w:lvl w:ilvl="0">
       <w:numFmt w:val="bullet"/>
       <w:lvlText w:val=" "/>
@@ -1049,13 +1101,6 @@
     <w:lsdException w:name="Placeholder Text" w:semiHidden="1"/>
     <w:lsdException w:name="Light Shading"/>
     <w:lsdException w:name="Light List"/>
-    <w:lsdException w:name="Light Grid"/>
-    <w:lsdException w:name="Medium Shading 1"/>
-    <w:lsdException w:name="Medium Shading 2"/>
-    <w:lsdException w:name="Medium List 1"/>
-    <w:lsdException w:name="Medium List 2"/>
-    <w:lsdException w:name="Medium Grid 1"/>
-    <w:lsdException w:name="Medium Grid 2"/>
     <w:lsdException w:name="Medium Grid 3"/>
     <w:lsdException w:name="Dark List"/>
     <w:lsdException w:name="Colorful Shading"/>

</xml_diff>